<commit_message>
Added demo file and updated Shop 1 report
</commit_message>
<xml_diff>
--- a/docs/reports/Project-Report-Go_Couchbase_Backend-Sushant.docx
+++ b/docs/reports/Project-Report-Go_Couchbase_Backend-Sushant.docx
@@ -4,6 +4,991 @@
   <w:body>
     <w:p>
       <w:r>
+        <w:t>API Node (Public subnet):</w:t>
+      </w:r>
+    </w:p>
+    <w:p>
+      <w:pPr>
+        <w:rPr>
+          <w:rFonts w:ascii="Arial" w:hAnsi="Arial" w:cs="Arial"/>
+          <w:color w:val="444444"/>
+          <w:sz w:val="20"/>
+          <w:szCs w:val="20"/>
+          <w:shd w:val="clear" w:color="auto" w:fill="FFFFFF"/>
+        </w:rPr>
+      </w:pPr>
+      <w:r>
+        <w:t xml:space="preserve">DNS: </w:t>
+      </w:r>
+      <w:r>
+        <w:rPr>
+          <w:rFonts w:ascii="Arial" w:hAnsi="Arial" w:cs="Arial"/>
+          <w:color w:val="444444"/>
+          <w:sz w:val="20"/>
+          <w:szCs w:val="20"/>
+          <w:shd w:val="clear" w:color="auto" w:fill="FFFFFF"/>
+        </w:rPr>
+        <w:t>ec2-54-183-218-250.us-west-1.compute.amazonaws.com</w:t>
+      </w:r>
+    </w:p>
+    <w:p>
+      <w:pPr>
+        <w:rPr>
+          <w:rFonts w:ascii="Arial" w:hAnsi="Arial" w:cs="Arial"/>
+          <w:color w:val="444444"/>
+          <w:sz w:val="20"/>
+          <w:szCs w:val="20"/>
+          <w:shd w:val="clear" w:color="auto" w:fill="FFFFFF"/>
+        </w:rPr>
+      </w:pPr>
+      <w:r>
+        <w:rPr>
+          <w:rFonts w:ascii="Arial" w:hAnsi="Arial" w:cs="Arial"/>
+          <w:color w:val="444444"/>
+          <w:sz w:val="20"/>
+          <w:szCs w:val="20"/>
+          <w:shd w:val="clear" w:color="auto" w:fill="FFFFFF"/>
+        </w:rPr>
+        <w:t xml:space="preserve">Public IP: </w:t>
+      </w:r>
+      <w:r>
+        <w:rPr>
+          <w:rFonts w:ascii="Arial" w:hAnsi="Arial" w:cs="Arial"/>
+          <w:color w:val="444444"/>
+          <w:sz w:val="20"/>
+          <w:szCs w:val="20"/>
+          <w:shd w:val="clear" w:color="auto" w:fill="FFFFFF"/>
+        </w:rPr>
+        <w:t>54.183.218.250</w:t>
+      </w:r>
+    </w:p>
+    <w:p>
+      <w:pPr>
+        <w:rPr>
+          <w:rFonts w:ascii="Arial" w:hAnsi="Arial" w:cs="Arial"/>
+          <w:color w:val="444444"/>
+          <w:sz w:val="20"/>
+          <w:szCs w:val="20"/>
+          <w:shd w:val="clear" w:color="auto" w:fill="FFFFFF"/>
+        </w:rPr>
+      </w:pPr>
+      <w:r>
+        <w:rPr>
+          <w:rFonts w:ascii="Arial" w:hAnsi="Arial" w:cs="Arial"/>
+          <w:color w:val="444444"/>
+          <w:sz w:val="20"/>
+          <w:szCs w:val="20"/>
+          <w:shd w:val="clear" w:color="auto" w:fill="FFFFFF"/>
+        </w:rPr>
+        <w:t>Private IP: 10.0.2.115</w:t>
+      </w:r>
+    </w:p>
+    <w:p/>
+    <w:p>
+      <w:r>
+        <w:rPr>
+          <w:noProof/>
+          <w:lang w:eastAsia="en-IN"/>
+        </w:rPr>
+        <w:drawing>
+          <wp:inline distT="0" distB="0" distL="0" distR="0" wp14:anchorId="225DF1BA" wp14:editId="090F316F">
+            <wp:extent cx="5731510" cy="3018155"/>
+            <wp:effectExtent l="19050" t="19050" r="21590" b="10795"/>
+            <wp:docPr id="1" name="Picture 1"/>
+            <wp:cNvGraphicFramePr>
+              <a:graphicFrameLocks xmlns:a="http://schemas.openxmlformats.org/drawingml/2006/main" noChangeAspect="1"/>
+            </wp:cNvGraphicFramePr>
+            <a:graphic xmlns:a="http://schemas.openxmlformats.org/drawingml/2006/main">
+              <a:graphicData uri="http://schemas.openxmlformats.org/drawingml/2006/picture">
+                <pic:pic xmlns:pic="http://schemas.openxmlformats.org/drawingml/2006/picture">
+                  <pic:nvPicPr>
+                    <pic:cNvPr id="1" name=""/>
+                    <pic:cNvPicPr/>
+                  </pic:nvPicPr>
+                  <pic:blipFill>
+                    <a:blip r:embed="rId4"/>
+                    <a:stretch>
+                      <a:fillRect/>
+                    </a:stretch>
+                  </pic:blipFill>
+                  <pic:spPr>
+                    <a:xfrm>
+                      <a:off x="0" y="0"/>
+                      <a:ext cx="5731510" cy="3018155"/>
+                    </a:xfrm>
+                    <a:prstGeom prst="rect">
+                      <a:avLst/>
+                    </a:prstGeom>
+                    <a:ln>
+                      <a:solidFill>
+                        <a:schemeClr val="accent1"/>
+                      </a:solidFill>
+                    </a:ln>
+                  </pic:spPr>
+                </pic:pic>
+              </a:graphicData>
+            </a:graphic>
+          </wp:inline>
+        </w:drawing>
+      </w:r>
+    </w:p>
+    <w:p/>
+    <w:p>
+      <w:r>
+        <w:t>Couch base replicas (Private subnet):</w:t>
+      </w:r>
+    </w:p>
+    <w:p>
+      <w:r>
+        <w:t xml:space="preserve">couchbase-node1: </w:t>
+      </w:r>
+      <w:r>
+        <w:rPr>
+          <w:rFonts w:ascii="Arial" w:hAnsi="Arial" w:cs="Arial"/>
+          <w:color w:val="444444"/>
+          <w:sz w:val="20"/>
+          <w:szCs w:val="20"/>
+          <w:shd w:val="clear" w:color="auto" w:fill="FFFFFF"/>
+        </w:rPr>
+        <w:t>10.0.1.68</w:t>
+      </w:r>
+    </w:p>
+    <w:p>
+      <w:r>
+        <w:t xml:space="preserve">couchbase-node2: </w:t>
+      </w:r>
+      <w:r>
+        <w:t>10.0.1.167</w:t>
+      </w:r>
+    </w:p>
+    <w:p>
+      <w:pPr>
+        <w:rPr>
+          <w:rFonts w:ascii="Arial" w:hAnsi="Arial" w:cs="Arial"/>
+          <w:color w:val="444444"/>
+          <w:sz w:val="20"/>
+          <w:szCs w:val="20"/>
+          <w:shd w:val="clear" w:color="auto" w:fill="FFFFFF"/>
+        </w:rPr>
+      </w:pPr>
+      <w:r>
+        <w:t xml:space="preserve">couchbase-node3: </w:t>
+      </w:r>
+      <w:r>
+        <w:rPr>
+          <w:rFonts w:ascii="Arial" w:hAnsi="Arial" w:cs="Arial"/>
+          <w:color w:val="444444"/>
+          <w:sz w:val="20"/>
+          <w:szCs w:val="20"/>
+          <w:shd w:val="clear" w:color="auto" w:fill="FFFFFF"/>
+        </w:rPr>
+        <w:t>10.0.1.231</w:t>
+      </w:r>
+    </w:p>
+    <w:p>
+      <w:pPr>
+        <w:rPr>
+          <w:rFonts w:ascii="Arial" w:hAnsi="Arial" w:cs="Arial"/>
+          <w:color w:val="444444"/>
+          <w:sz w:val="20"/>
+          <w:szCs w:val="20"/>
+          <w:shd w:val="clear" w:color="auto" w:fill="FFFFFF"/>
+        </w:rPr>
+      </w:pPr>
+    </w:p>
+    <w:p>
+      <w:pPr>
+        <w:rPr>
+          <w:rFonts w:ascii="Arial" w:hAnsi="Arial" w:cs="Arial"/>
+          <w:color w:val="444444"/>
+          <w:sz w:val="20"/>
+          <w:szCs w:val="20"/>
+          <w:shd w:val="clear" w:color="auto" w:fill="FFFFFF"/>
+        </w:rPr>
+      </w:pPr>
+    </w:p>
+    <w:p>
+      <w:pPr>
+        <w:rPr>
+          <w:rFonts w:ascii="Arial" w:hAnsi="Arial" w:cs="Arial"/>
+          <w:color w:val="444444"/>
+          <w:sz w:val="20"/>
+          <w:szCs w:val="20"/>
+          <w:shd w:val="clear" w:color="auto" w:fill="FFFFFF"/>
+        </w:rPr>
+      </w:pPr>
+    </w:p>
+    <w:p>
+      <w:pPr>
+        <w:rPr>
+          <w:rFonts w:ascii="Arial" w:hAnsi="Arial" w:cs="Arial"/>
+          <w:color w:val="444444"/>
+          <w:sz w:val="20"/>
+          <w:szCs w:val="20"/>
+          <w:shd w:val="clear" w:color="auto" w:fill="FFFFFF"/>
+        </w:rPr>
+      </w:pPr>
+    </w:p>
+    <w:p>
+      <w:pPr>
+        <w:rPr>
+          <w:rFonts w:ascii="Arial" w:hAnsi="Arial" w:cs="Arial"/>
+          <w:color w:val="444444"/>
+          <w:sz w:val="20"/>
+          <w:szCs w:val="20"/>
+          <w:shd w:val="clear" w:color="auto" w:fill="FFFFFF"/>
+        </w:rPr>
+      </w:pPr>
+    </w:p>
+    <w:p>
+      <w:pPr>
+        <w:rPr>
+          <w:rFonts w:ascii="Arial" w:hAnsi="Arial" w:cs="Arial"/>
+          <w:color w:val="444444"/>
+          <w:sz w:val="20"/>
+          <w:szCs w:val="20"/>
+          <w:shd w:val="clear" w:color="auto" w:fill="FFFFFF"/>
+        </w:rPr>
+      </w:pPr>
+      <w:r>
+        <w:rPr>
+          <w:rFonts w:ascii="Arial" w:hAnsi="Arial" w:cs="Arial"/>
+          <w:color w:val="444444"/>
+          <w:sz w:val="20"/>
+          <w:szCs w:val="20"/>
+          <w:shd w:val="clear" w:color="auto" w:fill="FFFFFF"/>
+        </w:rPr>
+        <w:t>1</w:t>
+      </w:r>
+    </w:p>
+    <w:p>
+      <w:pPr>
+        <w:rPr>
+          <w:rFonts w:ascii="Arial" w:hAnsi="Arial" w:cs="Arial"/>
+          <w:color w:val="444444"/>
+          <w:sz w:val="20"/>
+          <w:szCs w:val="20"/>
+          <w:shd w:val="clear" w:color="auto" w:fill="FFFFFF"/>
+        </w:rPr>
+      </w:pPr>
+    </w:p>
+    <w:p>
+      <w:pPr>
+        <w:rPr>
+          <w:rFonts w:ascii="Arial" w:hAnsi="Arial" w:cs="Arial"/>
+          <w:color w:val="444444"/>
+          <w:sz w:val="20"/>
+          <w:szCs w:val="20"/>
+          <w:shd w:val="clear" w:color="auto" w:fill="FFFFFF"/>
+        </w:rPr>
+      </w:pPr>
+    </w:p>
+    <w:p>
+      <w:pPr>
+        <w:rPr>
+          <w:rFonts w:ascii="Arial" w:hAnsi="Arial" w:cs="Arial"/>
+          <w:color w:val="444444"/>
+          <w:sz w:val="20"/>
+          <w:szCs w:val="20"/>
+          <w:shd w:val="clear" w:color="auto" w:fill="FFFFFF"/>
+        </w:rPr>
+      </w:pPr>
+    </w:p>
+    <w:p>
+      <w:pPr>
+        <w:rPr>
+          <w:rFonts w:ascii="Arial" w:hAnsi="Arial" w:cs="Arial"/>
+          <w:color w:val="444444"/>
+          <w:sz w:val="20"/>
+          <w:szCs w:val="20"/>
+          <w:shd w:val="clear" w:color="auto" w:fill="FFFFFF"/>
+        </w:rPr>
+      </w:pPr>
+    </w:p>
+    <w:p>
+      <w:pPr>
+        <w:rPr>
+          <w:rFonts w:ascii="Arial" w:hAnsi="Arial" w:cs="Arial"/>
+          <w:color w:val="444444"/>
+          <w:sz w:val="20"/>
+          <w:szCs w:val="20"/>
+          <w:shd w:val="clear" w:color="auto" w:fill="FFFFFF"/>
+        </w:rPr>
+      </w:pPr>
+    </w:p>
+    <w:p>
+      <w:pPr>
+        <w:rPr>
+          <w:rFonts w:ascii="Arial" w:hAnsi="Arial" w:cs="Arial"/>
+          <w:color w:val="444444"/>
+          <w:sz w:val="20"/>
+          <w:szCs w:val="20"/>
+          <w:shd w:val="clear" w:color="auto" w:fill="FFFFFF"/>
+        </w:rPr>
+      </w:pPr>
+    </w:p>
+    <w:p>
+      <w:pPr>
+        <w:rPr>
+          <w:rFonts w:ascii="Arial" w:hAnsi="Arial" w:cs="Arial"/>
+          <w:color w:val="444444"/>
+          <w:sz w:val="20"/>
+          <w:szCs w:val="20"/>
+          <w:shd w:val="clear" w:color="auto" w:fill="FFFFFF"/>
+        </w:rPr>
+      </w:pPr>
+      <w:r>
+        <w:rPr>
+          <w:rFonts w:ascii="Arial" w:hAnsi="Arial" w:cs="Arial"/>
+          <w:color w:val="444444"/>
+          <w:sz w:val="20"/>
+          <w:szCs w:val="20"/>
+          <w:shd w:val="clear" w:color="auto" w:fill="FFFFFF"/>
+        </w:rPr>
+        <w:t>Get into couchbase-node1(in private subnet) via Starbucks API node (in public subnet):</w:t>
+      </w:r>
+    </w:p>
+    <w:p>
+      <w:pPr>
+        <w:rPr>
+          <w:rFonts w:ascii="Arial" w:hAnsi="Arial" w:cs="Arial"/>
+          <w:color w:val="444444"/>
+          <w:sz w:val="20"/>
+          <w:szCs w:val="20"/>
+          <w:shd w:val="clear" w:color="auto" w:fill="FFFFFF"/>
+        </w:rPr>
+      </w:pPr>
+      <w:r>
+        <w:rPr>
+          <w:noProof/>
+          <w:lang w:eastAsia="en-IN"/>
+        </w:rPr>
+        <w:drawing>
+          <wp:inline distT="0" distB="0" distL="0" distR="0" wp14:anchorId="26E82008" wp14:editId="322188EE">
+            <wp:extent cx="5731510" cy="2846705"/>
+            <wp:effectExtent l="19050" t="19050" r="21590" b="10795"/>
+            <wp:docPr id="3" name="Picture 3"/>
+            <wp:cNvGraphicFramePr>
+              <a:graphicFrameLocks xmlns:a="http://schemas.openxmlformats.org/drawingml/2006/main" noChangeAspect="1"/>
+            </wp:cNvGraphicFramePr>
+            <a:graphic xmlns:a="http://schemas.openxmlformats.org/drawingml/2006/main">
+              <a:graphicData uri="http://schemas.openxmlformats.org/drawingml/2006/picture">
+                <pic:pic xmlns:pic="http://schemas.openxmlformats.org/drawingml/2006/picture">
+                  <pic:nvPicPr>
+                    <pic:cNvPr id="1" name=""/>
+                    <pic:cNvPicPr/>
+                  </pic:nvPicPr>
+                  <pic:blipFill>
+                    <a:blip r:embed="rId5"/>
+                    <a:stretch>
+                      <a:fillRect/>
+                    </a:stretch>
+                  </pic:blipFill>
+                  <pic:spPr>
+                    <a:xfrm>
+                      <a:off x="0" y="0"/>
+                      <a:ext cx="5731510" cy="2846705"/>
+                    </a:xfrm>
+                    <a:prstGeom prst="rect">
+                      <a:avLst/>
+                    </a:prstGeom>
+                    <a:ln>
+                      <a:solidFill>
+                        <a:schemeClr val="accent1"/>
+                      </a:solidFill>
+                    </a:ln>
+                  </pic:spPr>
+                </pic:pic>
+              </a:graphicData>
+            </a:graphic>
+          </wp:inline>
+        </w:drawing>
+      </w:r>
+    </w:p>
+    <w:p>
+      <w:pPr>
+        <w:rPr>
+          <w:rFonts w:ascii="Arial" w:hAnsi="Arial" w:cs="Arial"/>
+          <w:color w:val="444444"/>
+          <w:sz w:val="20"/>
+          <w:szCs w:val="20"/>
+          <w:shd w:val="clear" w:color="auto" w:fill="FFFFFF"/>
+        </w:rPr>
+      </w:pPr>
+    </w:p>
+    <w:p>
+      <w:pPr>
+        <w:rPr>
+          <w:rFonts w:ascii="Arial" w:hAnsi="Arial" w:cs="Arial"/>
+          <w:color w:val="444444"/>
+          <w:sz w:val="20"/>
+          <w:szCs w:val="20"/>
+          <w:shd w:val="clear" w:color="auto" w:fill="FFFFFF"/>
+        </w:rPr>
+      </w:pPr>
+      <w:r>
+        <w:rPr>
+          <w:rFonts w:ascii="Arial" w:hAnsi="Arial" w:cs="Arial"/>
+          <w:color w:val="444444"/>
+          <w:sz w:val="20"/>
+          <w:szCs w:val="20"/>
+          <w:shd w:val="clear" w:color="auto" w:fill="FFFFFF"/>
+        </w:rPr>
+        <w:t xml:space="preserve">Start Couchbase server: </w:t>
+      </w:r>
+    </w:p>
+    <w:p>
+      <w:r>
+        <w:rPr>
+          <w:noProof/>
+          <w:lang w:eastAsia="en-IN"/>
+        </w:rPr>
+        <w:drawing>
+          <wp:inline distT="0" distB="0" distL="0" distR="0" wp14:anchorId="4B8EEAE0" wp14:editId="44D57A1A">
+            <wp:extent cx="5731510" cy="2709545"/>
+            <wp:effectExtent l="19050" t="19050" r="21590" b="14605"/>
+            <wp:docPr id="4" name="Picture 4"/>
+            <wp:cNvGraphicFramePr>
+              <a:graphicFrameLocks xmlns:a="http://schemas.openxmlformats.org/drawingml/2006/main" noChangeAspect="1"/>
+            </wp:cNvGraphicFramePr>
+            <a:graphic xmlns:a="http://schemas.openxmlformats.org/drawingml/2006/main">
+              <a:graphicData uri="http://schemas.openxmlformats.org/drawingml/2006/picture">
+                <pic:pic xmlns:pic="http://schemas.openxmlformats.org/drawingml/2006/picture">
+                  <pic:nvPicPr>
+                    <pic:cNvPr id="1" name=""/>
+                    <pic:cNvPicPr/>
+                  </pic:nvPicPr>
+                  <pic:blipFill>
+                    <a:blip r:embed="rId6"/>
+                    <a:stretch>
+                      <a:fillRect/>
+                    </a:stretch>
+                  </pic:blipFill>
+                  <pic:spPr>
+                    <a:xfrm>
+                      <a:off x="0" y="0"/>
+                      <a:ext cx="5731510" cy="2709545"/>
+                    </a:xfrm>
+                    <a:prstGeom prst="rect">
+                      <a:avLst/>
+                    </a:prstGeom>
+                    <a:ln>
+                      <a:solidFill>
+                        <a:schemeClr val="accent1"/>
+                      </a:solidFill>
+                    </a:ln>
+                  </pic:spPr>
+                </pic:pic>
+              </a:graphicData>
+            </a:graphic>
+          </wp:inline>
+        </w:drawing>
+      </w:r>
+    </w:p>
+    <w:p>
+      <w:r>
+        <w:t>Since we cannot access couchbase console reason being node being in the private subnet we can expose the port to get the traffic redirected to it from the public subnet node (API node) by using ‘redir’</w:t>
+      </w:r>
+    </w:p>
+    <w:p>
+      <w:r>
+        <w:t>PS: We can also do this using couchbase-cli tool.</w:t>
+      </w:r>
+    </w:p>
+    <w:p/>
+    <w:p/>
+    <w:p/>
+    <w:p/>
+    <w:p>
+      <w:r>
+        <w:lastRenderedPageBreak/>
+        <w:t>Couchbase console runs on port 8091, we can expose this using redir on API node:</w:t>
+      </w:r>
+    </w:p>
+    <w:p>
+      <w:r>
+        <w:rPr>
+          <w:noProof/>
+          <w:lang w:eastAsia="en-IN"/>
+        </w:rPr>
+        <w:drawing>
+          <wp:inline distT="0" distB="0" distL="0" distR="0" wp14:anchorId="4CBA1268" wp14:editId="19610D41">
+            <wp:extent cx="5731510" cy="3103880"/>
+            <wp:effectExtent l="19050" t="19050" r="21590" b="20320"/>
+            <wp:docPr id="5" name="Picture 5"/>
+            <wp:cNvGraphicFramePr>
+              <a:graphicFrameLocks xmlns:a="http://schemas.openxmlformats.org/drawingml/2006/main" noChangeAspect="1"/>
+            </wp:cNvGraphicFramePr>
+            <a:graphic xmlns:a="http://schemas.openxmlformats.org/drawingml/2006/main">
+              <a:graphicData uri="http://schemas.openxmlformats.org/drawingml/2006/picture">
+                <pic:pic xmlns:pic="http://schemas.openxmlformats.org/drawingml/2006/picture">
+                  <pic:nvPicPr>
+                    <pic:cNvPr id="1" name=""/>
+                    <pic:cNvPicPr/>
+                  </pic:nvPicPr>
+                  <pic:blipFill>
+                    <a:blip r:embed="rId7"/>
+                    <a:stretch>
+                      <a:fillRect/>
+                    </a:stretch>
+                  </pic:blipFill>
+                  <pic:spPr>
+                    <a:xfrm>
+                      <a:off x="0" y="0"/>
+                      <a:ext cx="5731510" cy="3103880"/>
+                    </a:xfrm>
+                    <a:prstGeom prst="rect">
+                      <a:avLst/>
+                    </a:prstGeom>
+                    <a:ln>
+                      <a:solidFill>
+                        <a:schemeClr val="accent1"/>
+                      </a:solidFill>
+                    </a:ln>
+                  </pic:spPr>
+                </pic:pic>
+              </a:graphicData>
+            </a:graphic>
+          </wp:inline>
+        </w:drawing>
+      </w:r>
+    </w:p>
+    <w:p/>
+    <w:p>
+      <w:r>
+        <w:rPr>
+          <w:noProof/>
+          <w:lang w:eastAsia="en-IN"/>
+        </w:rPr>
+        <w:drawing>
+          <wp:inline distT="0" distB="0" distL="0" distR="0" wp14:anchorId="3B46388D" wp14:editId="0FF44D12">
+            <wp:extent cx="5731510" cy="2059940"/>
+            <wp:effectExtent l="19050" t="19050" r="21590" b="16510"/>
+            <wp:docPr id="6" name="Picture 6"/>
+            <wp:cNvGraphicFramePr>
+              <a:graphicFrameLocks xmlns:a="http://schemas.openxmlformats.org/drawingml/2006/main" noChangeAspect="1"/>
+            </wp:cNvGraphicFramePr>
+            <a:graphic xmlns:a="http://schemas.openxmlformats.org/drawingml/2006/main">
+              <a:graphicData uri="http://schemas.openxmlformats.org/drawingml/2006/picture">
+                <pic:pic xmlns:pic="http://schemas.openxmlformats.org/drawingml/2006/picture">
+                  <pic:nvPicPr>
+                    <pic:cNvPr id="1" name=""/>
+                    <pic:cNvPicPr/>
+                  </pic:nvPicPr>
+                  <pic:blipFill>
+                    <a:blip r:embed="rId8"/>
+                    <a:stretch>
+                      <a:fillRect/>
+                    </a:stretch>
+                  </pic:blipFill>
+                  <pic:spPr>
+                    <a:xfrm>
+                      <a:off x="0" y="0"/>
+                      <a:ext cx="5731510" cy="2059940"/>
+                    </a:xfrm>
+                    <a:prstGeom prst="rect">
+                      <a:avLst/>
+                    </a:prstGeom>
+                    <a:ln>
+                      <a:solidFill>
+                        <a:schemeClr val="accent1"/>
+                      </a:solidFill>
+                    </a:ln>
+                  </pic:spPr>
+                </pic:pic>
+              </a:graphicData>
+            </a:graphic>
+          </wp:inline>
+        </w:drawing>
+      </w:r>
+    </w:p>
+    <w:p/>
+    <w:p>
+      <w:r>
+        <w:t>PS: It is not recommended to expose private subnet’s ports to public, once your couchbase setup is done we must close the exposed ports.</w:t>
+      </w:r>
+    </w:p>
+    <w:p>
+      <w:r>
+        <w:t>Start couchbase service on node 2 and 3:</w:t>
+      </w:r>
+    </w:p>
+    <w:p>
+      <w:r>
+        <w:t>Expose console port for these new 2 nodes by running below command on the API node:</w:t>
+      </w:r>
+    </w:p>
+    <w:p>
+      <w:r>
+        <w:t>sudo redir --lport=8092 --cport=8091 --caddr=10.0.1.167 --syslog &amp;</w:t>
+      </w:r>
+    </w:p>
+    <w:p>
+      <w:r>
+        <w:t>sudo redir --lport=8093 --cport=8091 --caddr=10.0.1.231 --syslog &amp;</w:t>
+      </w:r>
+    </w:p>
+    <w:p/>
+    <w:p/>
+    <w:p/>
+    <w:p>
+      <w:r>
+        <w:lastRenderedPageBreak/>
+        <w:t>Create bucket using couchbase-cli:</w:t>
+      </w:r>
+    </w:p>
+    <w:p>
+      <w:r>
+        <w:t>couchbase-cli bucket-create -c 127.0.0.1:8091 -u Administrator -p password --bucket=starbucks --bucket-type=couchbase --bucket-port=11222 --bucket-ramsize=200 --bucket-replica=2</w:t>
+      </w:r>
+    </w:p>
+    <w:p/>
+    <w:p>
+      <w:r>
+        <w:t>add these two nodes as replica using below command:</w:t>
+      </w:r>
+    </w:p>
+    <w:p>
+      <w:r>
+        <w:t xml:space="preserve">couchbase-cli rebalance -c </w:t>
+      </w:r>
+      <w:r>
+        <w:rPr>
+          <w:rFonts w:ascii="Arial" w:hAnsi="Arial" w:cs="Arial"/>
+          <w:color w:val="444444"/>
+          <w:sz w:val="20"/>
+          <w:szCs w:val="20"/>
+          <w:shd w:val="clear" w:color="auto" w:fill="FFFFFF"/>
+        </w:rPr>
+        <w:t>10.0.1.68</w:t>
+      </w:r>
+      <w:r>
+        <w:t>:8091 --server-add=10.</w:t>
+      </w:r>
+      <w:r>
+        <w:t>0.1.167</w:t>
+      </w:r>
+      <w:r>
+        <w:t xml:space="preserve"> -u Administrator -p password --server-add-username=Administrator --server-add-password=password</w:t>
+      </w:r>
+    </w:p>
+    <w:p/>
+    <w:p>
+      <w:r>
+        <w:t xml:space="preserve">couchbase-cli rebalance -c </w:t>
+      </w:r>
+      <w:r>
+        <w:rPr>
+          <w:rFonts w:ascii="Arial" w:hAnsi="Arial" w:cs="Arial"/>
+          <w:color w:val="444444"/>
+          <w:sz w:val="20"/>
+          <w:szCs w:val="20"/>
+          <w:shd w:val="clear" w:color="auto" w:fill="FFFFFF"/>
+        </w:rPr>
+        <w:t>10.0.1.68</w:t>
+      </w:r>
+      <w:r>
+        <w:t>:8091 --server-add=10.</w:t>
+      </w:r>
+      <w:r>
+        <w:t>0.1.231</w:t>
+      </w:r>
+      <w:r>
+        <w:t xml:space="preserve"> -u Administrator -p password --server-add-username=Administrator --server-add-password=password</w:t>
+      </w:r>
+    </w:p>
+    <w:p>
+      <w:r>
+        <w:rPr>
+          <w:noProof/>
+          <w:lang w:eastAsia="en-IN"/>
+        </w:rPr>
+        <w:drawing>
+          <wp:inline distT="0" distB="0" distL="0" distR="0" wp14:anchorId="2A3D68D5" wp14:editId="10EB7D30">
+            <wp:extent cx="5731510" cy="2904490"/>
+            <wp:effectExtent l="19050" t="19050" r="21590" b="10160"/>
+            <wp:docPr id="2" name="Picture 2"/>
+            <wp:cNvGraphicFramePr>
+              <a:graphicFrameLocks xmlns:a="http://schemas.openxmlformats.org/drawingml/2006/main" noChangeAspect="1"/>
+            </wp:cNvGraphicFramePr>
+            <a:graphic xmlns:a="http://schemas.openxmlformats.org/drawingml/2006/main">
+              <a:graphicData uri="http://schemas.openxmlformats.org/drawingml/2006/picture">
+                <pic:pic xmlns:pic="http://schemas.openxmlformats.org/drawingml/2006/picture">
+                  <pic:nvPicPr>
+                    <pic:cNvPr id="1" name=""/>
+                    <pic:cNvPicPr/>
+                  </pic:nvPicPr>
+                  <pic:blipFill>
+                    <a:blip r:embed="rId9"/>
+                    <a:stretch>
+                      <a:fillRect/>
+                    </a:stretch>
+                  </pic:blipFill>
+                  <pic:spPr>
+                    <a:xfrm>
+                      <a:off x="0" y="0"/>
+                      <a:ext cx="5731510" cy="2904490"/>
+                    </a:xfrm>
+                    <a:prstGeom prst="rect">
+                      <a:avLst/>
+                    </a:prstGeom>
+                    <a:ln>
+                      <a:solidFill>
+                        <a:schemeClr val="accent1"/>
+                      </a:solidFill>
+                    </a:ln>
+                  </pic:spPr>
+                </pic:pic>
+              </a:graphicData>
+            </a:graphic>
+          </wp:inline>
+        </w:drawing>
+      </w:r>
+    </w:p>
+    <w:p/>
+    <w:p>
+      <w:r>
+        <w:rPr>
+          <w:noProof/>
+          <w:lang w:eastAsia="en-IN"/>
+        </w:rPr>
+        <w:drawing>
+          <wp:inline distT="0" distB="0" distL="0" distR="0" wp14:anchorId="352E4AB1" wp14:editId="4BF4413E">
+            <wp:extent cx="5731510" cy="1682750"/>
+            <wp:effectExtent l="19050" t="19050" r="21590" b="12700"/>
+            <wp:docPr id="9" name="Picture 9"/>
+            <wp:cNvGraphicFramePr>
+              <a:graphicFrameLocks xmlns:a="http://schemas.openxmlformats.org/drawingml/2006/main" noChangeAspect="1"/>
+            </wp:cNvGraphicFramePr>
+            <a:graphic xmlns:a="http://schemas.openxmlformats.org/drawingml/2006/main">
+              <a:graphicData uri="http://schemas.openxmlformats.org/drawingml/2006/picture">
+                <pic:pic xmlns:pic="http://schemas.openxmlformats.org/drawingml/2006/picture">
+                  <pic:nvPicPr>
+                    <pic:cNvPr id="1" name=""/>
+                    <pic:cNvPicPr/>
+                  </pic:nvPicPr>
+                  <pic:blipFill>
+                    <a:blip r:embed="rId10"/>
+                    <a:stretch>
+                      <a:fillRect/>
+                    </a:stretch>
+                  </pic:blipFill>
+                  <pic:spPr>
+                    <a:xfrm>
+                      <a:off x="0" y="0"/>
+                      <a:ext cx="5731510" cy="1682750"/>
+                    </a:xfrm>
+                    <a:prstGeom prst="rect">
+                      <a:avLst/>
+                    </a:prstGeom>
+                    <a:ln>
+                      <a:solidFill>
+                        <a:schemeClr val="accent1"/>
+                      </a:solidFill>
+                    </a:ln>
+                  </pic:spPr>
+                </pic:pic>
+              </a:graphicData>
+            </a:graphic>
+          </wp:inline>
+        </w:drawing>
+      </w:r>
+    </w:p>
+    <w:p/>
+    <w:p>
+      <w:r>
+        <w:rPr>
+          <w:noProof/>
+          <w:lang w:eastAsia="en-IN"/>
+        </w:rPr>
+        <w:lastRenderedPageBreak/>
+        <w:drawing>
+          <wp:inline distT="0" distB="0" distL="0" distR="0" wp14:anchorId="7477B24D" wp14:editId="2F001874">
+            <wp:extent cx="5731510" cy="1872615"/>
+            <wp:effectExtent l="19050" t="19050" r="21590" b="13335"/>
+            <wp:docPr id="8" name="Picture 8"/>
+            <wp:cNvGraphicFramePr>
+              <a:graphicFrameLocks xmlns:a="http://schemas.openxmlformats.org/drawingml/2006/main" noChangeAspect="1"/>
+            </wp:cNvGraphicFramePr>
+            <a:graphic xmlns:a="http://schemas.openxmlformats.org/drawingml/2006/main">
+              <a:graphicData uri="http://schemas.openxmlformats.org/drawingml/2006/picture">
+                <pic:pic xmlns:pic="http://schemas.openxmlformats.org/drawingml/2006/picture">
+                  <pic:nvPicPr>
+                    <pic:cNvPr id="1" name=""/>
+                    <pic:cNvPicPr/>
+                  </pic:nvPicPr>
+                  <pic:blipFill>
+                    <a:blip r:embed="rId11"/>
+                    <a:stretch>
+                      <a:fillRect/>
+                    </a:stretch>
+                  </pic:blipFill>
+                  <pic:spPr>
+                    <a:xfrm>
+                      <a:off x="0" y="0"/>
+                      <a:ext cx="5731510" cy="1872615"/>
+                    </a:xfrm>
+                    <a:prstGeom prst="rect">
+                      <a:avLst/>
+                    </a:prstGeom>
+                    <a:ln>
+                      <a:solidFill>
+                        <a:schemeClr val="accent1"/>
+                      </a:solidFill>
+                    </a:ln>
+                  </pic:spPr>
+                </pic:pic>
+              </a:graphicData>
+            </a:graphic>
+          </wp:inline>
+        </w:drawing>
+      </w:r>
+    </w:p>
+    <w:p/>
+    <w:p>
+      <w:r>
+        <w:t>PS: You don’t need to create the bucket again on the other two nodes it will be rebalanced automatically.</w:t>
+      </w:r>
+    </w:p>
+    <w:p>
+      <w:r>
+        <w:t>Run Starbucks API:</w:t>
+      </w:r>
+    </w:p>
+    <w:p>
+      <w:r>
+        <w:t>Pull the latest image form Docker hub:</w:t>
+      </w:r>
+    </w:p>
+    <w:p>
+      <w:r>
+        <w:t>$ docker pull sushantsjsu/starbucks</w:t>
+      </w:r>
+    </w:p>
+    <w:p>
+      <w:r>
+        <w:t>Start a new container:</w:t>
+      </w:r>
+    </w:p>
+    <w:p>
+      <w:pPr>
+        <w:pStyle w:val="HTMLPreformatted"/>
+        <w:shd w:val="clear" w:color="auto" w:fill="F6F8FA"/>
+        <w:rPr>
+          <w:rFonts w:asciiTheme="minorHAnsi" w:eastAsiaTheme="minorHAnsi" w:hAnsiTheme="minorHAnsi" w:cstheme="minorBidi"/>
+          <w:sz w:val="22"/>
+          <w:szCs w:val="22"/>
+          <w:lang w:eastAsia="en-US"/>
+        </w:rPr>
+      </w:pPr>
+      <w:r>
+        <w:rPr>
+          <w:rFonts w:asciiTheme="minorHAnsi" w:eastAsiaTheme="minorHAnsi" w:hAnsiTheme="minorHAnsi" w:cstheme="minorBidi"/>
+          <w:sz w:val="22"/>
+          <w:szCs w:val="22"/>
+          <w:lang w:eastAsia="en-US"/>
+        </w:rPr>
+        <w:t>$ docker run –name starbucks -p 90:9090 -e DB_IP= 10.0.1.68</w:t>
+      </w:r>
+      <w:r>
+        <w:rPr>
+          <w:rFonts w:asciiTheme="minorHAnsi" w:eastAsiaTheme="minorHAnsi" w:hAnsiTheme="minorHAnsi" w:cstheme="minorBidi"/>
+          <w:sz w:val="22"/>
+          <w:szCs w:val="22"/>
+          <w:lang w:eastAsia="en-US"/>
+        </w:rPr>
+        <w:t xml:space="preserve"> </w:t>
+      </w:r>
+      <w:r>
+        <w:rPr>
+          <w:rFonts w:asciiTheme="minorHAnsi" w:eastAsiaTheme="minorHAnsi" w:hAnsiTheme="minorHAnsi" w:cstheme="minorBidi"/>
+          <w:sz w:val="22"/>
+          <w:szCs w:val="22"/>
+          <w:lang w:eastAsia="en-US"/>
+        </w:rPr>
+        <w:t>-e HOST_IP</w:t>
+      </w:r>
+      <w:r>
+        <w:rPr>
+          <w:rFonts w:asciiTheme="minorHAnsi" w:eastAsiaTheme="minorHAnsi" w:hAnsiTheme="minorHAnsi" w:cstheme="minorBidi"/>
+          <w:sz w:val="22"/>
+          <w:szCs w:val="22"/>
+          <w:lang w:eastAsia="en-US"/>
+        </w:rPr>
+        <w:t>=</w:t>
+      </w:r>
+      <w:r>
+        <w:rPr>
+          <w:rFonts w:asciiTheme="minorHAnsi" w:eastAsiaTheme="minorHAnsi" w:hAnsiTheme="minorHAnsi" w:cstheme="minorBidi"/>
+          <w:sz w:val="22"/>
+          <w:szCs w:val="22"/>
+          <w:lang w:eastAsia="en-US"/>
+        </w:rPr>
+        <w:t xml:space="preserve"> 10.0.2.115 -e STORE_NAME=store1 -td starbucks</w:t>
+      </w:r>
+    </w:p>
+    <w:p/>
+    <w:p>
+      <w:r>
+        <w:rPr>
+          <w:noProof/>
+          <w:lang w:eastAsia="en-IN"/>
+        </w:rPr>
+        <w:drawing>
+          <wp:inline distT="0" distB="0" distL="0" distR="0" wp14:anchorId="31B6E3F2" wp14:editId="50539188">
+            <wp:extent cx="5731510" cy="1161415"/>
+            <wp:effectExtent l="19050" t="19050" r="21590" b="19685"/>
+            <wp:docPr id="10" name="Picture 10"/>
+            <wp:cNvGraphicFramePr>
+              <a:graphicFrameLocks xmlns:a="http://schemas.openxmlformats.org/drawingml/2006/main" noChangeAspect="1"/>
+            </wp:cNvGraphicFramePr>
+            <a:graphic xmlns:a="http://schemas.openxmlformats.org/drawingml/2006/main">
+              <a:graphicData uri="http://schemas.openxmlformats.org/drawingml/2006/picture">
+                <pic:pic xmlns:pic="http://schemas.openxmlformats.org/drawingml/2006/picture">
+                  <pic:nvPicPr>
+                    <pic:cNvPr id="1" name=""/>
+                    <pic:cNvPicPr/>
+                  </pic:nvPicPr>
+                  <pic:blipFill>
+                    <a:blip r:embed="rId12"/>
+                    <a:stretch>
+                      <a:fillRect/>
+                    </a:stretch>
+                  </pic:blipFill>
+                  <pic:spPr>
+                    <a:xfrm>
+                      <a:off x="0" y="0"/>
+                      <a:ext cx="5731510" cy="1161415"/>
+                    </a:xfrm>
+                    <a:prstGeom prst="rect">
+                      <a:avLst/>
+                    </a:prstGeom>
+                    <a:ln>
+                      <a:solidFill>
+                        <a:schemeClr val="accent1"/>
+                      </a:solidFill>
+                    </a:ln>
+                  </pic:spPr>
+                </pic:pic>
+              </a:graphicData>
+            </a:graphic>
+          </wp:inline>
+        </w:drawing>
+      </w:r>
+    </w:p>
+    <w:p/>
+    <w:p/>
+    <w:p/>
+    <w:p/>
+    <w:p/>
+    <w:p/>
+    <w:p/>
+    <w:p/>
+    <w:p/>
+    <w:p/>
+    <w:p>
+      <w:r>
+        <w:lastRenderedPageBreak/>
         <w:t>Get orders:</w:t>
       </w:r>
     </w:p>
@@ -14,7 +999,7 @@
           <w:lang w:eastAsia="en-IN"/>
         </w:rPr>
         <w:drawing>
-          <wp:inline distT="0" distB="0" distL="0" distR="0" wp14:anchorId="745D7463" wp14:editId="40470029">
+          <wp:inline distT="0" distB="0" distL="0" distR="0" wp14:anchorId="3102E759" wp14:editId="57720C1C">
             <wp:extent cx="5731510" cy="2758440"/>
             <wp:effectExtent l="19050" t="19050" r="21590" b="22860"/>
             <wp:docPr id="11" name="Picture 11"/>
@@ -29,7 +1014,7 @@
                     <pic:cNvPicPr/>
                   </pic:nvPicPr>
                   <pic:blipFill>
-                    <a:blip r:embed="rId4"/>
+                    <a:blip r:embed="rId13"/>
                     <a:stretch>
                       <a:fillRect/>
                     </a:stretch>
@@ -69,7 +1054,7 @@
           <w:lang w:eastAsia="en-IN"/>
         </w:rPr>
         <w:drawing>
-          <wp:inline distT="0" distB="0" distL="0" distR="0" wp14:anchorId="7EDE0B05" wp14:editId="2759AEC3">
+          <wp:inline distT="0" distB="0" distL="0" distR="0" wp14:anchorId="4D4772A6" wp14:editId="49063A66">
             <wp:extent cx="5731510" cy="2479040"/>
             <wp:effectExtent l="19050" t="19050" r="21590" b="16510"/>
             <wp:docPr id="13" name="Picture 13"/>
@@ -84,7 +1069,7 @@
                     <pic:cNvPicPr/>
                   </pic:nvPicPr>
                   <pic:blipFill>
-                    <a:blip r:embed="rId5"/>
+                    <a:blip r:embed="rId14"/>
                     <a:stretch>
                       <a:fillRect/>
                     </a:stretch>
@@ -120,23 +1105,18 @@
     <w:p/>
     <w:p/>
     <w:p>
-      <w:proofErr w:type="spellStart"/>
-      <w:r>
-        <w:t>Couchbase</w:t>
-      </w:r>
-      <w:proofErr w:type="spellEnd"/>
-      <w:r>
-        <w:t xml:space="preserve"> Node 1:</w:t>
-      </w:r>
-    </w:p>
-    <w:p>
-      <w:r>
-        <w:rPr>
-          <w:noProof/>
-          <w:lang w:eastAsia="en-IN"/>
-        </w:rPr>
-        <w:drawing>
-          <wp:inline distT="0" distB="0" distL="0" distR="0" wp14:anchorId="369230B4" wp14:editId="21633645">
+      <w:r>
+        <w:t>Couchbase Node 1:</w:t>
+      </w:r>
+    </w:p>
+    <w:p>
+      <w:r>
+        <w:rPr>
+          <w:noProof/>
+          <w:lang w:eastAsia="en-IN"/>
+        </w:rPr>
+        <w:drawing>
+          <wp:inline distT="0" distB="0" distL="0" distR="0" wp14:anchorId="0EFB2AB5" wp14:editId="54A21873">
             <wp:extent cx="5731510" cy="2535555"/>
             <wp:effectExtent l="19050" t="19050" r="21590" b="17145"/>
             <wp:docPr id="15" name="Picture 15"/>
@@ -151,7 +1131,7 @@
                     <pic:cNvPicPr/>
                   </pic:nvPicPr>
                   <pic:blipFill>
-                    <a:blip r:embed="rId6"/>
+                    <a:blip r:embed="rId15"/>
                     <a:stretch>
                       <a:fillRect/>
                     </a:stretch>
@@ -184,7 +1164,7 @@
           <w:lang w:eastAsia="en-IN"/>
         </w:rPr>
         <w:drawing>
-          <wp:inline distT="0" distB="0" distL="0" distR="0" wp14:anchorId="7625B67A" wp14:editId="1FD6561E">
+          <wp:inline distT="0" distB="0" distL="0" distR="0" wp14:anchorId="6990E48B" wp14:editId="769C907E">
             <wp:extent cx="5731510" cy="1797050"/>
             <wp:effectExtent l="19050" t="19050" r="21590" b="12700"/>
             <wp:docPr id="16" name="Picture 16"/>
@@ -199,7 +1179,7 @@
                     <pic:cNvPicPr/>
                   </pic:nvPicPr>
                   <pic:blipFill>
-                    <a:blip r:embed="rId7"/>
+                    <a:blip r:embed="rId16"/>
                     <a:stretch>
                       <a:fillRect/>
                     </a:stretch>
@@ -243,7 +1223,7 @@
           <w:lang w:eastAsia="en-IN"/>
         </w:rPr>
         <w:drawing>
-          <wp:inline distT="0" distB="0" distL="0" distR="0" wp14:anchorId="7CB270AC" wp14:editId="64996407">
+          <wp:inline distT="0" distB="0" distL="0" distR="0" wp14:anchorId="6F603678" wp14:editId="59168DCE">
             <wp:extent cx="5731510" cy="1752600"/>
             <wp:effectExtent l="19050" t="19050" r="21590" b="19050"/>
             <wp:docPr id="17" name="Picture 17"/>
@@ -258,7 +1238,7 @@
                     <pic:cNvPicPr/>
                   </pic:nvPicPr>
                   <pic:blipFill>
-                    <a:blip r:embed="rId8"/>
+                    <a:blip r:embed="rId17"/>
                     <a:stretch>
                       <a:fillRect/>
                     </a:stretch>
@@ -300,7 +1280,7 @@
           <w:lang w:eastAsia="en-IN"/>
         </w:rPr>
         <w:drawing>
-          <wp:inline distT="0" distB="0" distL="0" distR="0" wp14:anchorId="6B9F4FF6" wp14:editId="59CB6E07">
+          <wp:inline distT="0" distB="0" distL="0" distR="0" wp14:anchorId="514B0D8C" wp14:editId="47539B69">
             <wp:extent cx="5731510" cy="1743075"/>
             <wp:effectExtent l="19050" t="19050" r="21590" b="28575"/>
             <wp:docPr id="18" name="Picture 18"/>
@@ -315,7 +1295,7 @@
                     <pic:cNvPicPr/>
                   </pic:nvPicPr>
                   <pic:blipFill>
-                    <a:blip r:embed="rId9"/>
+                    <a:blip r:embed="rId18"/>
                     <a:stretch>
                       <a:fillRect/>
                     </a:stretch>
@@ -354,7 +1334,7 @@
           <w:lang w:eastAsia="en-IN"/>
         </w:rPr>
         <w:drawing>
-          <wp:inline distT="0" distB="0" distL="0" distR="0" wp14:anchorId="6C48DE7A" wp14:editId="428BE9A7">
+          <wp:inline distT="0" distB="0" distL="0" distR="0" wp14:anchorId="6D7DE608" wp14:editId="11EEA769">
             <wp:extent cx="5731510" cy="1669415"/>
             <wp:effectExtent l="19050" t="19050" r="21590" b="26035"/>
             <wp:docPr id="22" name="Picture 22"/>
@@ -369,7 +1349,7 @@
                     <pic:cNvPicPr/>
                   </pic:nvPicPr>
                   <pic:blipFill>
-                    <a:blip r:embed="rId10"/>
+                    <a:blip r:embed="rId19"/>
                     <a:stretch>
                       <a:fillRect/>
                     </a:stretch>
@@ -403,7 +1383,7 @@
           <w:lang w:eastAsia="en-IN"/>
         </w:rPr>
         <w:drawing>
-          <wp:inline distT="0" distB="0" distL="0" distR="0" wp14:anchorId="0C8F84E9" wp14:editId="78EA9EEE">
+          <wp:inline distT="0" distB="0" distL="0" distR="0" wp14:anchorId="0B992D35" wp14:editId="0E67F75D">
             <wp:extent cx="5731510" cy="1423670"/>
             <wp:effectExtent l="19050" t="19050" r="21590" b="24130"/>
             <wp:docPr id="21" name="Picture 21"/>
@@ -418,7 +1398,7 @@
                     <pic:cNvPicPr/>
                   </pic:nvPicPr>
                   <pic:blipFill>
-                    <a:blip r:embed="rId11"/>
+                    <a:blip r:embed="rId20"/>
                     <a:stretch>
                       <a:fillRect/>
                     </a:stretch>
@@ -451,7 +1431,7 @@
           <w:lang w:eastAsia="en-IN"/>
         </w:rPr>
         <w:drawing>
-          <wp:inline distT="0" distB="0" distL="0" distR="0" wp14:anchorId="5BE00AD1" wp14:editId="3D0BE598">
+          <wp:inline distT="0" distB="0" distL="0" distR="0" wp14:anchorId="45896B99" wp14:editId="43F1AAFE">
             <wp:extent cx="5731510" cy="1786890"/>
             <wp:effectExtent l="19050" t="19050" r="21590" b="22860"/>
             <wp:docPr id="20" name="Picture 20"/>
@@ -466,7 +1446,7 @@
                     <pic:cNvPicPr/>
                   </pic:nvPicPr>
                   <pic:blipFill>
-                    <a:blip r:embed="rId12"/>
+                    <a:blip r:embed="rId21"/>
                     <a:stretch>
                       <a:fillRect/>
                     </a:stretch>
@@ -506,7 +1486,7 @@
           <w:lang w:eastAsia="en-IN"/>
         </w:rPr>
         <w:drawing>
-          <wp:inline distT="0" distB="0" distL="0" distR="0" wp14:anchorId="0C73C0C1" wp14:editId="4FB658FF">
+          <wp:inline distT="0" distB="0" distL="0" distR="0" wp14:anchorId="2939A705" wp14:editId="23C92F01">
             <wp:extent cx="5731510" cy="2632075"/>
             <wp:effectExtent l="19050" t="19050" r="21590" b="15875"/>
             <wp:docPr id="24" name="Picture 24"/>
@@ -521,7 +1501,7 @@
                     <pic:cNvPicPr/>
                   </pic:nvPicPr>
                   <pic:blipFill>
-                    <a:blip r:embed="rId13"/>
+                    <a:blip r:embed="rId22"/>
                     <a:stretch>
                       <a:fillRect/>
                     </a:stretch>
@@ -560,7 +1540,7 @@
           <w:lang w:eastAsia="en-IN"/>
         </w:rPr>
         <w:drawing>
-          <wp:inline distT="0" distB="0" distL="0" distR="0" wp14:anchorId="218100E9" wp14:editId="6D0CAF0D">
+          <wp:inline distT="0" distB="0" distL="0" distR="0" wp14:anchorId="781CF813" wp14:editId="0A65F262">
             <wp:extent cx="5731510" cy="2887345"/>
             <wp:effectExtent l="19050" t="19050" r="21590" b="27305"/>
             <wp:docPr id="23" name="Picture 23"/>
@@ -575,7 +1555,7 @@
                     <pic:cNvPicPr/>
                   </pic:nvPicPr>
                   <pic:blipFill>
-                    <a:blip r:embed="rId14"/>
+                    <a:blip r:embed="rId23"/>
                     <a:stretch>
                       <a:fillRect/>
                     </a:stretch>
@@ -620,7 +1600,7 @@
           <w:lang w:eastAsia="en-IN"/>
         </w:rPr>
         <w:drawing>
-          <wp:inline distT="0" distB="0" distL="0" distR="0" wp14:anchorId="1AA47FB5" wp14:editId="33C41181">
+          <wp:inline distT="0" distB="0" distL="0" distR="0" wp14:anchorId="04104849" wp14:editId="7FB1D236">
             <wp:extent cx="5731510" cy="2496820"/>
             <wp:effectExtent l="19050" t="19050" r="21590" b="17780"/>
             <wp:docPr id="41" name="Picture 41"/>
@@ -635,7 +1615,7 @@
                     <pic:cNvPicPr/>
                   </pic:nvPicPr>
                   <pic:blipFill>
-                    <a:blip r:embed="rId15"/>
+                    <a:blip r:embed="rId24"/>
                     <a:stretch>
                       <a:fillRect/>
                     </a:stretch>
@@ -668,7 +1648,7 @@
           <w:lang w:eastAsia="en-IN"/>
         </w:rPr>
         <w:drawing>
-          <wp:inline distT="0" distB="0" distL="0" distR="0" wp14:anchorId="03E05809" wp14:editId="509E0066">
+          <wp:inline distT="0" distB="0" distL="0" distR="0" wp14:anchorId="63DA5C93" wp14:editId="4B1E5017">
             <wp:extent cx="5731510" cy="1106805"/>
             <wp:effectExtent l="19050" t="19050" r="21590" b="17145"/>
             <wp:docPr id="34" name="Picture 34"/>
@@ -683,7 +1663,7 @@
                     <pic:cNvPicPr/>
                   </pic:nvPicPr>
                   <pic:blipFill>
-                    <a:blip r:embed="rId16"/>
+                    <a:blip r:embed="rId25"/>
                     <a:stretch>
                       <a:fillRect/>
                     </a:stretch>
@@ -716,7 +1696,7 @@
           <w:lang w:eastAsia="en-IN"/>
         </w:rPr>
         <w:drawing>
-          <wp:inline distT="0" distB="0" distL="0" distR="0" wp14:anchorId="58822C8F" wp14:editId="14F44C2F">
+          <wp:inline distT="0" distB="0" distL="0" distR="0" wp14:anchorId="64F35047" wp14:editId="655BB066">
             <wp:extent cx="5731510" cy="1132205"/>
             <wp:effectExtent l="19050" t="19050" r="21590" b="10795"/>
             <wp:docPr id="35" name="Picture 35"/>
@@ -731,7 +1711,7 @@
                     <pic:cNvPicPr/>
                   </pic:nvPicPr>
                   <pic:blipFill>
-                    <a:blip r:embed="rId17"/>
+                    <a:blip r:embed="rId26"/>
                     <a:stretch>
                       <a:fillRect/>
                     </a:stretch>
@@ -764,7 +1744,7 @@
           <w:lang w:eastAsia="en-IN"/>
         </w:rPr>
         <w:drawing>
-          <wp:inline distT="0" distB="0" distL="0" distR="0" wp14:anchorId="7B1B5F91" wp14:editId="642E3C3A">
+          <wp:inline distT="0" distB="0" distL="0" distR="0" wp14:anchorId="098B1585" wp14:editId="37C54856">
             <wp:extent cx="5731510" cy="1085215"/>
             <wp:effectExtent l="19050" t="19050" r="21590" b="19685"/>
             <wp:docPr id="36" name="Picture 36"/>
@@ -779,7 +1759,7 @@
                     <pic:cNvPicPr/>
                   </pic:nvPicPr>
                   <pic:blipFill>
-                    <a:blip r:embed="rId18"/>
+                    <a:blip r:embed="rId27"/>
                     <a:stretch>
                       <a:fillRect/>
                     </a:stretch>
@@ -807,15 +1787,7 @@
     </w:p>
     <w:p>
       <w:r>
-        <w:t xml:space="preserve">PS: Check the Item count on all the nodes of </w:t>
-      </w:r>
-      <w:proofErr w:type="spellStart"/>
-      <w:r>
-        <w:t>couchbase</w:t>
-      </w:r>
-      <w:proofErr w:type="spellEnd"/>
-      <w:r>
-        <w:t xml:space="preserve"> cluster.</w:t>
+        <w:t>PS: Check the Item count on all the nodes of couchbase cluster.</w:t>
       </w:r>
     </w:p>
     <w:p/>
@@ -836,7 +1808,7 @@
           <w:lang w:eastAsia="en-IN"/>
         </w:rPr>
         <w:drawing>
-          <wp:inline distT="0" distB="0" distL="0" distR="0" wp14:anchorId="5CC97554" wp14:editId="37A705D0">
+          <wp:inline distT="0" distB="0" distL="0" distR="0" wp14:anchorId="2674EDDA" wp14:editId="6ED5792B">
             <wp:extent cx="5731510" cy="2993390"/>
             <wp:effectExtent l="19050" t="19050" r="21590" b="16510"/>
             <wp:docPr id="42" name="Picture 42"/>
@@ -851,7 +1823,7 @@
                     <pic:cNvPicPr/>
                   </pic:nvPicPr>
                   <pic:blipFill>
-                    <a:blip r:embed="rId19"/>
+                    <a:blip r:embed="rId28"/>
                     <a:stretch>
                       <a:fillRect/>
                     </a:stretch>
@@ -880,15 +1852,7 @@
     <w:p/>
     <w:p>
       <w:r>
-        <w:t xml:space="preserve">Updated and replicated on all the </w:t>
-      </w:r>
-      <w:proofErr w:type="spellStart"/>
-      <w:r>
-        <w:t>couchbase</w:t>
-      </w:r>
-      <w:proofErr w:type="spellEnd"/>
-      <w:r>
-        <w:t xml:space="preserve"> nodes:</w:t>
+        <w:t>Updated and replicated on all the couchbase nodes:</w:t>
       </w:r>
     </w:p>
     <w:p>
@@ -903,7 +1867,7 @@
           <w:lang w:eastAsia="en-IN"/>
         </w:rPr>
         <w:drawing>
-          <wp:inline distT="0" distB="0" distL="0" distR="0" wp14:anchorId="1D96BE6D" wp14:editId="3B14287A">
+          <wp:inline distT="0" distB="0" distL="0" distR="0" wp14:anchorId="0E965093" wp14:editId="379DC4E2">
             <wp:extent cx="5731510" cy="1678940"/>
             <wp:effectExtent l="19050" t="19050" r="21590" b="16510"/>
             <wp:docPr id="30" name="Picture 30"/>
@@ -918,7 +1882,7 @@
                     <pic:cNvPicPr/>
                   </pic:nvPicPr>
                   <pic:blipFill>
-                    <a:blip r:embed="rId20"/>
+                    <a:blip r:embed="rId29"/>
                     <a:stretch>
                       <a:fillRect/>
                     </a:stretch>
@@ -956,7 +1920,7 @@
           <w:lang w:eastAsia="en-IN"/>
         </w:rPr>
         <w:drawing>
-          <wp:inline distT="0" distB="0" distL="0" distR="0" wp14:anchorId="0F6191BC" wp14:editId="2D20A2BA">
+          <wp:inline distT="0" distB="0" distL="0" distR="0" wp14:anchorId="3A96F5C2" wp14:editId="4C5EDD48">
             <wp:extent cx="5731510" cy="1675765"/>
             <wp:effectExtent l="19050" t="19050" r="21590" b="19685"/>
             <wp:docPr id="32" name="Picture 32"/>
@@ -971,7 +1935,7 @@
                     <pic:cNvPicPr/>
                   </pic:nvPicPr>
                   <pic:blipFill>
-                    <a:blip r:embed="rId21"/>
+                    <a:blip r:embed="rId30"/>
                     <a:stretch>
                       <a:fillRect/>
                     </a:stretch>
@@ -1015,7 +1979,7 @@
           <w:lang w:eastAsia="en-IN"/>
         </w:rPr>
         <w:drawing>
-          <wp:inline distT="0" distB="0" distL="0" distR="0" wp14:anchorId="580F93B5" wp14:editId="68A2744C">
+          <wp:inline distT="0" distB="0" distL="0" distR="0" wp14:anchorId="6E5BE9C5" wp14:editId="572429DE">
             <wp:extent cx="5731510" cy="1572895"/>
             <wp:effectExtent l="19050" t="19050" r="21590" b="27305"/>
             <wp:docPr id="33" name="Picture 33"/>
@@ -1030,7 +1994,7 @@
                     <pic:cNvPicPr/>
                   </pic:nvPicPr>
                   <pic:blipFill>
-                    <a:blip r:embed="rId22"/>
+                    <a:blip r:embed="rId31"/>
                     <a:stretch>
                       <a:fillRect/>
                     </a:stretch>
@@ -1068,7 +2032,7 @@
           <w:lang w:eastAsia="en-IN"/>
         </w:rPr>
         <w:drawing>
-          <wp:inline distT="0" distB="0" distL="0" distR="0" wp14:anchorId="3B5476E1" wp14:editId="32616577">
+          <wp:inline distT="0" distB="0" distL="0" distR="0" wp14:anchorId="21671ADE" wp14:editId="0B7E7BBC">
             <wp:extent cx="5731510" cy="3030220"/>
             <wp:effectExtent l="19050" t="19050" r="21590" b="17780"/>
             <wp:docPr id="43" name="Picture 43"/>
@@ -1083,7 +2047,7 @@
                     <pic:cNvPicPr/>
                   </pic:nvPicPr>
                   <pic:blipFill>
-                    <a:blip r:embed="rId23"/>
+                    <a:blip r:embed="rId32"/>
                     <a:stretch>
                       <a:fillRect/>
                     </a:stretch>
@@ -1121,7 +2085,7 @@
           <w:lang w:eastAsia="en-IN"/>
         </w:rPr>
         <w:drawing>
-          <wp:inline distT="0" distB="0" distL="0" distR="0" wp14:anchorId="5D7E43E5" wp14:editId="4FFF94D6">
+          <wp:inline distT="0" distB="0" distL="0" distR="0" wp14:anchorId="0E5DA0E9" wp14:editId="38F2B44E">
             <wp:extent cx="5731510" cy="2943225"/>
             <wp:effectExtent l="19050" t="19050" r="21590" b="28575"/>
             <wp:docPr id="44" name="Picture 44"/>
@@ -1136,7 +2100,7 @@
                     <pic:cNvPicPr/>
                   </pic:nvPicPr>
                   <pic:blipFill>
-                    <a:blip r:embed="rId24"/>
+                    <a:blip r:embed="rId33"/>
                     <a:stretch>
                       <a:fillRect/>
                     </a:stretch>
@@ -1165,15 +2129,7 @@
     <w:p/>
     <w:p>
       <w:r>
-        <w:t xml:space="preserve">Entry deleted from </w:t>
-      </w:r>
-      <w:proofErr w:type="spellStart"/>
-      <w:r>
-        <w:t>Couchbase</w:t>
-      </w:r>
-      <w:proofErr w:type="spellEnd"/>
-      <w:r>
-        <w:t xml:space="preserve"> cluster:</w:t>
+        <w:t>Entry deleted from Couchbase cluster:</w:t>
       </w:r>
     </w:p>
     <w:p>
@@ -1188,7 +2144,7 @@
           <w:lang w:eastAsia="en-IN"/>
         </w:rPr>
         <w:drawing>
-          <wp:inline distT="0" distB="0" distL="0" distR="0" wp14:anchorId="1AFDBE1F" wp14:editId="13735FB7">
+          <wp:inline distT="0" distB="0" distL="0" distR="0" wp14:anchorId="51FBEDE0" wp14:editId="48E18689">
             <wp:extent cx="5731510" cy="1047750"/>
             <wp:effectExtent l="19050" t="19050" r="21590" b="19050"/>
             <wp:docPr id="38" name="Picture 38"/>
@@ -1203,7 +2159,7 @@
                     <pic:cNvPicPr/>
                   </pic:nvPicPr>
                   <pic:blipFill>
-                    <a:blip r:embed="rId25"/>
+                    <a:blip r:embed="rId34"/>
                     <a:stretch>
                       <a:fillRect/>
                     </a:stretch>
@@ -1242,7 +2198,7 @@
           <w:lang w:eastAsia="en-IN"/>
         </w:rPr>
         <w:drawing>
-          <wp:inline distT="0" distB="0" distL="0" distR="0" wp14:anchorId="4C2BA8A6" wp14:editId="41F1D8D9">
+          <wp:inline distT="0" distB="0" distL="0" distR="0" wp14:anchorId="0EF31FA6" wp14:editId="2011C9AC">
             <wp:extent cx="5731510" cy="1146810"/>
             <wp:effectExtent l="19050" t="19050" r="21590" b="15240"/>
             <wp:docPr id="39" name="Picture 39"/>
@@ -1257,7 +2213,7 @@
                     <pic:cNvPicPr/>
                   </pic:nvPicPr>
                   <pic:blipFill>
-                    <a:blip r:embed="rId26"/>
+                    <a:blip r:embed="rId35"/>
                     <a:stretch>
                       <a:fillRect/>
                     </a:stretch>
@@ -1296,7 +2252,7 @@
           <w:lang w:eastAsia="en-IN"/>
         </w:rPr>
         <w:drawing>
-          <wp:inline distT="0" distB="0" distL="0" distR="0" wp14:anchorId="7618CFED" wp14:editId="30EDA1CC">
+          <wp:inline distT="0" distB="0" distL="0" distR="0" wp14:anchorId="65727EF5" wp14:editId="747D7509">
             <wp:extent cx="5731510" cy="1107440"/>
             <wp:effectExtent l="19050" t="19050" r="21590" b="16510"/>
             <wp:docPr id="40" name="Picture 40"/>
@@ -1311,7 +2267,7 @@
                     <pic:cNvPicPr/>
                   </pic:nvPicPr>
                   <pic:blipFill>
-                    <a:blip r:embed="rId27"/>
+                    <a:blip r:embed="rId36"/>
                     <a:stretch>
                       <a:fillRect/>
                     </a:stretch>
@@ -1366,7 +2322,7 @@
           <w:lang w:eastAsia="en-IN"/>
         </w:rPr>
         <w:drawing>
-          <wp:inline distT="0" distB="0" distL="0" distR="0" wp14:anchorId="2764DBC3" wp14:editId="634F9AB5">
+          <wp:inline distT="0" distB="0" distL="0" distR="0" wp14:anchorId="0BFFDA07" wp14:editId="715BE67A">
             <wp:extent cx="5731510" cy="2908935"/>
             <wp:effectExtent l="19050" t="19050" r="21590" b="24765"/>
             <wp:docPr id="45" name="Picture 45"/>
@@ -1381,7 +2337,7 @@
                     <pic:cNvPicPr/>
                   </pic:nvPicPr>
                   <pic:blipFill>
-                    <a:blip r:embed="rId28"/>
+                    <a:blip r:embed="rId37"/>
                     <a:stretch>
                       <a:fillRect/>
                     </a:stretch>
@@ -1420,7 +2376,7 @@
           <w:lang w:eastAsia="en-IN"/>
         </w:rPr>
         <w:drawing>
-          <wp:inline distT="0" distB="0" distL="0" distR="0" wp14:anchorId="7FEF0DE8" wp14:editId="10F57CAA">
+          <wp:inline distT="0" distB="0" distL="0" distR="0" wp14:anchorId="6DA5CF67" wp14:editId="0D1290A4">
             <wp:extent cx="5731510" cy="2586355"/>
             <wp:effectExtent l="0" t="0" r="2540" b="4445"/>
             <wp:docPr id="26" name="Picture 26"/>
@@ -1435,7 +2391,7 @@
                     <pic:cNvPicPr/>
                   </pic:nvPicPr>
                   <pic:blipFill>
-                    <a:blip r:embed="rId29"/>
+                    <a:blip r:embed="rId38"/>
                     <a:stretch>
                       <a:fillRect/>
                     </a:stretch>
@@ -1467,6 +2423,54 @@
       <w:r>
         <w:lastRenderedPageBreak/>
         <w:t>Trying to cancel this order:</w:t>
+      </w:r>
+    </w:p>
+    <w:p>
+      <w:r>
+        <w:rPr>
+          <w:noProof/>
+          <w:lang w:eastAsia="en-IN"/>
+        </w:rPr>
+        <w:drawing>
+          <wp:inline distT="0" distB="0" distL="0" distR="0" wp14:anchorId="1C439E8D" wp14:editId="692638D3">
+            <wp:extent cx="5731510" cy="2892425"/>
+            <wp:effectExtent l="19050" t="19050" r="21590" b="22225"/>
+            <wp:docPr id="27" name="Picture 27"/>
+            <wp:cNvGraphicFramePr>
+              <a:graphicFrameLocks xmlns:a="http://schemas.openxmlformats.org/drawingml/2006/main" noChangeAspect="1"/>
+            </wp:cNvGraphicFramePr>
+            <a:graphic xmlns:a="http://schemas.openxmlformats.org/drawingml/2006/main">
+              <a:graphicData uri="http://schemas.openxmlformats.org/drawingml/2006/picture">
+                <pic:pic xmlns:pic="http://schemas.openxmlformats.org/drawingml/2006/picture">
+                  <pic:nvPicPr>
+                    <pic:cNvPr id="1" name=""/>
+                    <pic:cNvPicPr/>
+                  </pic:nvPicPr>
+                  <pic:blipFill>
+                    <a:blip r:embed="rId39"/>
+                    <a:stretch>
+                      <a:fillRect/>
+                    </a:stretch>
+                  </pic:blipFill>
+                  <pic:spPr>
+                    <a:xfrm>
+                      <a:off x="0" y="0"/>
+                      <a:ext cx="5731510" cy="2892425"/>
+                    </a:xfrm>
+                    <a:prstGeom prst="rect">
+                      <a:avLst/>
+                    </a:prstGeom>
+                    <a:ln>
+                      <a:solidFill>
+                        <a:schemeClr val="accent1"/>
+                      </a:solidFill>
+                    </a:ln>
+                  </pic:spPr>
+                </pic:pic>
+              </a:graphicData>
+            </a:graphic>
+          </wp:inline>
+        </w:drawing>
       </w:r>
     </w:p>
     <w:p>
@@ -1606,6 +2610,7 @@
     <w:lsdException w:name="HTML Sample" w:semiHidden="1" w:unhideWhenUsed="1"/>
     <w:lsdException w:name="HTML Typewriter" w:semiHidden="1" w:unhideWhenUsed="1"/>
     <w:lsdException w:name="HTML Variable" w:semiHidden="1" w:unhideWhenUsed="1"/>
+    <w:lsdException w:name="Normal Table" w:semiHidden="1" w:unhideWhenUsed="1"/>
     <w:lsdException w:name="annotation subject" w:semiHidden="1" w:unhideWhenUsed="1"/>
     <w:lsdException w:name="No List" w:semiHidden="1" w:unhideWhenUsed="1"/>
     <w:lsdException w:name="Outline List 1" w:semiHidden="1" w:unhideWhenUsed="1"/>
@@ -1651,9 +2656,11 @@
     <w:lsdException w:name="Table Subtle 1" w:semiHidden="1" w:unhideWhenUsed="1"/>
     <w:lsdException w:name="Table Subtle 2" w:semiHidden="1" w:unhideWhenUsed="1"/>
     <w:lsdException w:name="Table Web 1" w:semiHidden="1" w:unhideWhenUsed="1"/>
+    <w:lsdException w:name="Table Web 2" w:semiHidden="1" w:unhideWhenUsed="1"/>
     <w:lsdException w:name="Table Web 3" w:semiHidden="1" w:unhideWhenUsed="1"/>
     <w:lsdException w:name="Balloon Text" w:semiHidden="1" w:unhideWhenUsed="1"/>
     <w:lsdException w:name="Table Grid" w:uiPriority="39"/>
+    <w:lsdException w:name="Table Theme" w:semiHidden="1" w:unhideWhenUsed="1"/>
     <w:lsdException w:name="Placeholder Text" w:semiHidden="1"/>
     <w:lsdException w:name="No Spacing" w:uiPriority="1" w:qFormat="1"/>
     <w:lsdException w:name="Light Shading" w:uiPriority="60"/>
@@ -1876,7 +2883,7 @@
   <w:style w:type="paragraph" w:default="1" w:styleId="Normal">
     <w:name w:val="Normal"/>
     <w:qFormat/>
-    <w:rsid w:val="00BB32B5"/>
+    <w:rsid w:val="003E1BDD"/>
   </w:style>
   <w:style w:type="character" w:default="1" w:styleId="DefaultParagraphFont">
     <w:name w:val="Default Paragraph Font"/>
@@ -1904,6 +2911,56 @@
     <w:uiPriority w:val="99"/>
     <w:semiHidden/>
     <w:unhideWhenUsed/>
+  </w:style>
+  <w:style w:type="paragraph" w:styleId="HTMLPreformatted">
+    <w:name w:val="HTML Preformatted"/>
+    <w:basedOn w:val="Normal"/>
+    <w:link w:val="HTMLPreformattedChar"/>
+    <w:uiPriority w:val="99"/>
+    <w:semiHidden/>
+    <w:unhideWhenUsed/>
+    <w:rsid w:val="003E1BDD"/>
+    <w:pPr>
+      <w:tabs>
+        <w:tab w:val="left" w:pos="916"/>
+        <w:tab w:val="left" w:pos="1832"/>
+        <w:tab w:val="left" w:pos="2748"/>
+        <w:tab w:val="left" w:pos="3664"/>
+        <w:tab w:val="left" w:pos="4580"/>
+        <w:tab w:val="left" w:pos="5496"/>
+        <w:tab w:val="left" w:pos="6412"/>
+        <w:tab w:val="left" w:pos="7328"/>
+        <w:tab w:val="left" w:pos="8244"/>
+        <w:tab w:val="left" w:pos="9160"/>
+        <w:tab w:val="left" w:pos="10076"/>
+        <w:tab w:val="left" w:pos="10992"/>
+        <w:tab w:val="left" w:pos="11908"/>
+        <w:tab w:val="left" w:pos="12824"/>
+        <w:tab w:val="left" w:pos="13740"/>
+        <w:tab w:val="left" w:pos="14656"/>
+      </w:tabs>
+      <w:spacing w:after="0" w:line="240" w:lineRule="auto"/>
+    </w:pPr>
+    <w:rPr>
+      <w:rFonts w:ascii="Courier New" w:eastAsia="Times New Roman" w:hAnsi="Courier New" w:cs="Courier New"/>
+      <w:sz w:val="20"/>
+      <w:szCs w:val="20"/>
+      <w:lang w:eastAsia="en-IN"/>
+    </w:rPr>
+  </w:style>
+  <w:style w:type="character" w:customStyle="1" w:styleId="HTMLPreformattedChar">
+    <w:name w:val="HTML Preformatted Char"/>
+    <w:basedOn w:val="DefaultParagraphFont"/>
+    <w:link w:val="HTMLPreformatted"/>
+    <w:uiPriority w:val="99"/>
+    <w:semiHidden/>
+    <w:rsid w:val="003E1BDD"/>
+    <w:rPr>
+      <w:rFonts w:ascii="Courier New" w:eastAsia="Times New Roman" w:hAnsi="Courier New" w:cs="Courier New"/>
+      <w:sz w:val="20"/>
+      <w:szCs w:val="20"/>
+      <w:lang w:eastAsia="en-IN"/>
+    </w:rPr>
   </w:style>
 </w:styles>
 </file>

</xml_diff>